<commit_message>
- Fix chapter 1 - Add sources - Add first part of chapter 2
</commit_message>
<xml_diff>
--- a/Глава 1 - обзор литературы.docx
+++ b/Глава 1 - обзор литературы.docx
@@ -2,19 +2,6 @@
 <file path=word/document.xml><?xml version="1.0" encoding="utf-8"?>
 <w:document xmlns:wpc="http://schemas.microsoft.com/office/word/2010/wordprocessingCanvas" xmlns:cx="http://schemas.microsoft.com/office/drawing/2014/chartex" xmlns:cx1="http://schemas.microsoft.com/office/drawing/2015/9/8/chartex" xmlns:cx2="http://schemas.microsoft.com/office/drawing/2015/10/21/chartex" xmlns:cx3="http://schemas.microsoft.com/office/drawing/2016/5/9/chartex" xmlns:cx4="http://schemas.microsoft.com/office/drawing/2016/5/10/chartex" xmlns:cx5="http://schemas.microsoft.com/office/drawing/2016/5/11/chartex" xmlns:cx6="http://schemas.microsoft.com/office/drawing/2016/5/12/chartex" xmlns:cx7="http://schemas.microsoft.com/office/drawing/2016/5/13/chartex" xmlns:cx8="http://schemas.microsoft.com/office/drawing/2016/5/14/chartex" xmlns:mc="http://schemas.openxmlformats.org/markup-compatibility/2006" xmlns:aink="http://schemas.microsoft.com/office/drawing/2016/ink" xmlns:am3d="http://schemas.microsoft.com/office/drawing/2017/model3d" xmlns:o="urn:schemas-microsoft-com:office:office" xmlns:r="http://schemas.openxmlformats.org/officeDocument/2006/relationships" xmlns:m="http://schemas.openxmlformats.org/officeDocument/2006/math" xmlns:v="urn:schemas-microsoft-com:vml" xmlns:wp14="http://schemas.microsoft.com/office/word/2010/wordprocessingDrawing" xmlns:wp="http://schemas.openxmlformats.org/drawingml/2006/wordprocessingDrawing" xmlns:w10="urn:schemas-microsoft-com:office:word" xmlns:w="http://schemas.openxmlformats.org/wordprocessingml/2006/main" xmlns:w14="http://schemas.microsoft.com/office/word/2010/wordml" xmlns:w15="http://schemas.microsoft.com/office/word/2012/wordml" xmlns:w16cid="http://schemas.microsoft.com/office/word/2016/wordml/cid" xmlns:w16se="http://schemas.microsoft.com/office/word/2015/wordml/symex" xmlns:wpg="http://schemas.microsoft.com/office/word/2010/wordprocessingGroup" xmlns:wpi="http://schemas.microsoft.com/office/word/2010/wordprocessingInk" xmlns:wne="http://schemas.microsoft.com/office/word/2006/wordml" xmlns:wps="http://schemas.microsoft.com/office/word/2010/wordprocessingShape" mc:Ignorable="w14 w15 w16se w16cid wp14">
   <w:body>
-    <w:p>
-      <w:pPr>
-        <w:pStyle w:val="1"/>
-      </w:pPr>
-      <w:r>
-        <w:t>Первая глава дипломной работы</w:t>
-      </w:r>
-    </w:p>
-    <w:p>
-      <w:r>
-        <w:t>Тема: Сравнительный анализ легковесных криптографических алгоритмов для устройств интернета вещей.</w:t>
-      </w:r>
-    </w:p>
     <w:p>
       <w:pPr>
         <w:pStyle w:val="1"/>
@@ -496,11 +483,7 @@
         <w:t xml:space="preserve"> </w:t>
       </w:r>
       <w:r>
-        <w:t xml:space="preserve">– исходные, незашифрованные данные (представленные в виде целого </w:t>
-      </w:r>
-      <w:r>
-        <w:lastRenderedPageBreak/>
-        <w:t xml:space="preserve">числа), </w:t>
+        <w:t xml:space="preserve">– исходные, незашифрованные данные (представленные в виде целого числа), </w:t>
       </w:r>
       <m:oMath>
         <m:r>
@@ -554,6 +537,7 @@
         <w:ind w:firstLine="708"/>
       </w:pPr>
       <w:r>
+        <w:lastRenderedPageBreak/>
         <w:t xml:space="preserve">Дешифрующая функция – функция, обратная к шифрующей: </w:t>
       </w:r>
       <m:oMath>
@@ -1188,7 +1172,6 @@
         </w:numPr>
       </w:pPr>
       <w:r>
-        <w:lastRenderedPageBreak/>
         <w:t xml:space="preserve">Задача дискретного логарифмирования – обращение функции вида </w:t>
       </w:r>
       <m:oMath>
@@ -1311,6 +1294,7 @@
         <w:ind w:firstLine="708"/>
       </w:pPr>
       <w:r>
+        <w:lastRenderedPageBreak/>
         <w:t xml:space="preserve">Однако если будет </w:t>
       </w:r>
       <w:r>
@@ -1645,11 +1629,7 @@
         <w:t>Шифровать могут только те, кто знает ключ. Это означает либо жесткие ограничения на количество шифрующих лиц, либо значительный риск компрометации ключа в случае ослабления этих ограничений</w:t>
       </w:r>
       <w:r>
-        <w:t xml:space="preserve"> </w:t>
-      </w:r>
-      <w:r>
-        <w:lastRenderedPageBreak/>
-        <w:t xml:space="preserve">(компрометация </w:t>
+        <w:t xml:space="preserve"> (компрометация </w:t>
       </w:r>
       <w:r>
         <w:t xml:space="preserve">ключа </w:t>
@@ -1701,6 +1681,7 @@
         </w:numPr>
       </w:pPr>
       <w:r>
+        <w:lastRenderedPageBreak/>
         <w:t>Асимметричная криптография</w:t>
       </w:r>
     </w:p>
@@ -1987,62 +1968,65 @@
         <w:ind w:firstLine="708"/>
       </w:pPr>
       <w:r>
+        <w:t xml:space="preserve">Также криптографические хэш-функции используются для хранения паролей. </w:t>
+      </w:r>
+      <w:r>
+        <w:t xml:space="preserve">Такие хэш-функции называются </w:t>
+      </w:r>
+      <w:r>
+        <w:rPr>
+          <w:lang w:val="en-US" w:eastAsia="ru-RU"/>
+        </w:rPr>
+        <w:t>Key</w:t>
+      </w:r>
+      <w:r>
+        <w:rPr>
+          <w:lang w:eastAsia="ru-RU"/>
+        </w:rPr>
+        <w:t xml:space="preserve"> </w:t>
+      </w:r>
+      <w:r>
+        <w:rPr>
+          <w:lang w:val="en-US" w:eastAsia="ru-RU"/>
+        </w:rPr>
+        <w:t>Derivation</w:t>
+      </w:r>
+      <w:r>
+        <w:rPr>
+          <w:lang w:eastAsia="ru-RU"/>
+        </w:rPr>
+        <w:t xml:space="preserve"> </w:t>
+      </w:r>
+      <w:r>
+        <w:rPr>
+          <w:lang w:val="en-US" w:eastAsia="ru-RU"/>
+        </w:rPr>
+        <w:t>Functions</w:t>
+      </w:r>
+      <w:r>
+        <w:rPr>
+          <w:lang w:eastAsia="ru-RU"/>
+        </w:rPr>
+        <w:t xml:space="preserve">, </w:t>
+      </w:r>
+      <w:r>
+        <w:rPr>
+          <w:lang w:val="en-US" w:eastAsia="ru-RU"/>
+        </w:rPr>
+        <w:t>KDF</w:t>
+      </w:r>
+      <w:r>
+        <w:rPr>
+          <w:lang w:eastAsia="ru-RU"/>
+        </w:rPr>
+        <w:t xml:space="preserve">. </w:t>
+      </w:r>
+      <w:r>
+        <w:t xml:space="preserve">В этом случае на носителе пароль </w:t>
+      </w:r>
+      <w:r>
         <w:lastRenderedPageBreak/>
-        <w:t xml:space="preserve">Также криптографические хэш-функции используются для хранения паролей. </w:t>
-      </w:r>
-      <w:r>
-        <w:t xml:space="preserve">Такие хэш-функции называются </w:t>
-      </w:r>
-      <w:r>
-        <w:rPr>
-          <w:lang w:val="en-US" w:eastAsia="ru-RU"/>
-        </w:rPr>
-        <w:t>Key</w:t>
-      </w:r>
-      <w:r>
-        <w:rPr>
-          <w:lang w:eastAsia="ru-RU"/>
-        </w:rPr>
-        <w:t xml:space="preserve"> </w:t>
-      </w:r>
-      <w:r>
-        <w:rPr>
-          <w:lang w:val="en-US" w:eastAsia="ru-RU"/>
-        </w:rPr>
-        <w:t>Derivation</w:t>
-      </w:r>
-      <w:r>
-        <w:rPr>
-          <w:lang w:eastAsia="ru-RU"/>
-        </w:rPr>
-        <w:t xml:space="preserve"> </w:t>
-      </w:r>
-      <w:r>
-        <w:rPr>
-          <w:lang w:val="en-US" w:eastAsia="ru-RU"/>
-        </w:rPr>
-        <w:t>Functions</w:t>
-      </w:r>
-      <w:r>
-        <w:rPr>
-          <w:lang w:eastAsia="ru-RU"/>
-        </w:rPr>
-        <w:t xml:space="preserve">, </w:t>
-      </w:r>
-      <w:r>
-        <w:rPr>
-          <w:lang w:val="en-US" w:eastAsia="ru-RU"/>
-        </w:rPr>
-        <w:t>KDF</w:t>
-      </w:r>
-      <w:r>
-        <w:rPr>
-          <w:lang w:eastAsia="ru-RU"/>
-        </w:rPr>
-        <w:t xml:space="preserve">. </w:t>
-      </w:r>
-      <w:r>
-        <w:t>В этом случае на носителе пароль не сохраняется, а хранится только его хэш, и каждый раз при вводе строки вычисляется ее хэш-код и сравнивается с хэшем пароля. Если произошло совпадение, значит, считаем, пароль введен верно. Для минимизации вероятности коллизии можно хранить два дайджеста от разных хэш-функций.</w:t>
+        <w:t>не сохраняется, а хранится только его хэш, и каждый раз при вводе строки вычисляется ее хэш-код и сравнивается с хэшем пароля. Если произошло совпадение, значит, считаем, пароль введен верно. Для минимизации вероятности коллизии можно хранить два дайджеста от разных хэш-функций.</w:t>
       </w:r>
     </w:p>
     <w:p>
@@ -8105,7 +8089,7 @@
 </file>
 
 <file path=customXml/itemProps1.xml><?xml version="1.0" encoding="utf-8"?>
-<ds:datastoreItem xmlns:ds="http://schemas.openxmlformats.org/officeDocument/2006/customXml" ds:itemID="{601F7B47-F238-441B-9E2E-804D9E1869F1}">
+<ds:datastoreItem xmlns:ds="http://schemas.openxmlformats.org/officeDocument/2006/customXml" ds:itemID="{E8A4CDA3-FF71-4B8F-B47A-85F9AEBF6F51}">
   <ds:schemaRefs>
     <ds:schemaRef ds:uri="http://schemas.openxmlformats.org/officeDocument/2006/bibliography"/>
   </ds:schemaRefs>

</xml_diff>

<commit_message>
- Fix mistakes in Chapter 1 - Add parts 1.1 and 2 into Chapter 2.
</commit_message>
<xml_diff>
--- a/Глава 1 - обзор литературы.docx
+++ b/Глава 1 - обзор литературы.docx
@@ -2328,7 +2328,7 @@
       </w:pPr>
       <w:r>
         <w:lastRenderedPageBreak/>
-        <w:t>Интернет вещей: основные понятия</w:t>
+        <w:t>Интернет вещей</w:t>
       </w:r>
     </w:p>
     <w:p>
@@ -2340,145 +2340,428 @@
         </w:numPr>
       </w:pPr>
       <w:r>
-        <w:t xml:space="preserve">По Сэмюэлу </w:t>
+        <w:t>Основные понятия и философия</w:t>
+      </w:r>
+    </w:p>
+    <w:p>
+      <w:pPr>
+        <w:ind w:firstLine="708"/>
+      </w:pPr>
+      <w:r>
+        <w:t xml:space="preserve">Сэмюэл </w:t>
       </w:r>
       <w:proofErr w:type="spellStart"/>
       <w:r>
-        <w:t>Грингарду</w:t>
+        <w:t>Грингард</w:t>
       </w:r>
       <w:proofErr w:type="spellEnd"/>
+      <w:r>
+        <w:t xml:space="preserve"> (</w:t>
+      </w:r>
+      <w:proofErr w:type="spellStart"/>
+      <w:r>
+        <w:t>Samuel</w:t>
+      </w:r>
+      <w:proofErr w:type="spellEnd"/>
+      <w:r>
+        <w:t xml:space="preserve"> </w:t>
+      </w:r>
+      <w:proofErr w:type="spellStart"/>
+      <w:r>
+        <w:t>Greengard</w:t>
+      </w:r>
+      <w:proofErr w:type="spellEnd"/>
+      <w:r>
+        <w:t xml:space="preserve">) </w:t>
+      </w:r>
+      <w:r>
+        <w:t>–</w:t>
+      </w:r>
+      <w:r>
+        <w:t xml:space="preserve"> </w:t>
+      </w:r>
+      <w:r>
+        <w:t xml:space="preserve">журналист, специализируется на новых технологиях. </w:t>
+      </w:r>
+      <w:r>
+        <w:t> </w:t>
+      </w:r>
+      <w:r>
+        <w:t>Д</w:t>
+      </w:r>
+      <w:r>
+        <w:t>иректор по маркетингу во многих технологических и бизнес-изданиях, бывший президент Американского общества журналистов.</w:t>
+      </w:r>
+      <w:r>
+        <w:t xml:space="preserve"> В области </w:t>
+      </w:r>
+      <w:r>
+        <w:rPr>
+          <w:lang w:val="en-US"/>
+        </w:rPr>
+        <w:t>IoT</w:t>
+      </w:r>
+      <w:r>
+        <w:t xml:space="preserve"> </w:t>
+      </w:r>
+      <w:r>
+        <w:t xml:space="preserve">известен главным образом книгой </w:t>
+      </w:r>
+      <w:r>
+        <w:t>«</w:t>
+      </w:r>
+      <w:r>
+        <w:t>Интернет вещей: будущее уже здесь (</w:t>
+      </w:r>
+      <w:r>
+        <w:rPr>
+          <w:lang w:val="en-US"/>
+        </w:rPr>
+        <w:t>The</w:t>
+      </w:r>
+      <w:r>
+        <w:t xml:space="preserve"> </w:t>
+      </w:r>
+      <w:r>
+        <w:rPr>
+          <w:lang w:val="en-US"/>
+        </w:rPr>
+        <w:t>Internet</w:t>
+      </w:r>
+      <w:r>
+        <w:t xml:space="preserve"> </w:t>
+      </w:r>
+      <w:r>
+        <w:rPr>
+          <w:lang w:val="en-US"/>
+        </w:rPr>
+        <w:t>of</w:t>
+      </w:r>
+      <w:r>
+        <w:t xml:space="preserve"> </w:t>
+      </w:r>
+      <w:r>
+        <w:rPr>
+          <w:lang w:val="en-US"/>
+        </w:rPr>
+        <w:t>Things</w:t>
+      </w:r>
+      <w:r>
+        <w:t>)</w:t>
+      </w:r>
+      <w:r>
+        <w:t>»</w:t>
+      </w:r>
+      <w:r>
+        <w:t>.</w:t>
+      </w:r>
+      <w:r>
+        <w:t xml:space="preserve"> Далее </w:t>
+      </w:r>
+      <w:r>
+        <w:t xml:space="preserve">в этом разделе </w:t>
+      </w:r>
+      <w:r>
+        <w:t>приводятся</w:t>
+      </w:r>
+      <w:r>
+        <w:t xml:space="preserve"> </w:t>
+      </w:r>
+      <w:r>
+        <w:t>избранные</w:t>
+      </w:r>
+      <w:r>
+        <w:t xml:space="preserve"> положения этой работы.</w:t>
+      </w:r>
     </w:p>
     <w:p>
       <w:pPr>
         <w:ind w:firstLine="708"/>
       </w:pPr>
       <w:r>
-        <w:t xml:space="preserve">Сэмюэл </w:t>
+        <w:t>Подключаемые устройства – устройства, которые обмениваются данными по</w:t>
+      </w:r>
+      <w:r>
+        <w:t xml:space="preserve"> </w:t>
+      </w:r>
+      <w:r>
+        <w:t>обычному интернет-соединению и</w:t>
+      </w:r>
+      <w:r>
+        <w:t xml:space="preserve"> </w:t>
+      </w:r>
+      <w:r>
+        <w:t>получают дополнительные преимущества при</w:t>
+      </w:r>
+      <w:r>
+        <w:t xml:space="preserve"> </w:t>
+      </w:r>
+      <w:r>
+        <w:t>подключении, например, через закрытую или</w:t>
+      </w:r>
+      <w:r>
+        <w:t xml:space="preserve"> </w:t>
+      </w:r>
+      <w:r>
+        <w:t>частную сеть. Подключаемые устройства необязательно подсоединяются именно к</w:t>
+      </w:r>
+      <w:r>
+        <w:t xml:space="preserve"> </w:t>
+      </w:r>
+      <w:r>
+        <w:t>Интернету вещей, но</w:t>
+      </w:r>
+      <w:r>
+        <w:t xml:space="preserve"> </w:t>
+      </w:r>
+      <w:r>
+        <w:t>это происходит все чаще.</w:t>
+      </w:r>
+    </w:p>
+    <w:p>
+      <w:pPr>
+        <w:ind w:firstLine="708"/>
+      </w:pPr>
+      <w:r>
+        <w:t>Радиочастотная идентификация</w:t>
+      </w:r>
+      <w:r>
+        <w:t xml:space="preserve"> </w:t>
+      </w:r>
+      <w:r>
+        <w:t>(RFID) – это</w:t>
+      </w:r>
+      <w:r>
+        <w:t xml:space="preserve"> </w:t>
+      </w:r>
+      <w:r>
+        <w:t>основной инструмент, который позволяет устройствам стать подключаемыми. Эта</w:t>
+      </w:r>
+      <w:r>
+        <w:t xml:space="preserve"> </w:t>
+      </w:r>
+      <w:r>
+        <w:t xml:space="preserve">технология </w:t>
+      </w:r>
+      <w:r>
+        <w:t xml:space="preserve">автоматической идентификации основана на считывании или записи данных, хранящихся в </w:t>
+      </w:r>
+      <w:r>
+        <w:rPr>
+          <w:lang w:val="en-US"/>
+        </w:rPr>
+        <w:t>RFID</w:t>
+      </w:r>
+      <w:r>
+        <w:t>-</w:t>
+      </w:r>
+      <w:r>
+        <w:t>метках.</w:t>
+      </w:r>
+      <w:r>
+        <w:t xml:space="preserve"> </w:t>
+      </w:r>
+      <w:r>
+        <w:rPr>
+          <w:lang w:val="en-US"/>
+        </w:rPr>
+        <w:t>RFID</w:t>
+      </w:r>
+      <w:r>
+        <w:t>-</w:t>
+      </w:r>
+      <w:r>
+        <w:t xml:space="preserve">метки могут быть </w:t>
+      </w:r>
+      <w:r>
+        <w:t>как</w:t>
+      </w:r>
+      <w:r>
+        <w:t xml:space="preserve"> </w:t>
+      </w:r>
+      <w:r>
+        <w:t>активны</w:t>
+      </w:r>
+      <w:r>
+        <w:t>ми</w:t>
+      </w:r>
+      <w:r>
+        <w:t xml:space="preserve"> </w:t>
+      </w:r>
+      <w:r>
+        <w:t>(</w:t>
+      </w:r>
+      <w:r>
+        <w:t>с</w:t>
+      </w:r>
+      <w:r>
+        <w:t xml:space="preserve"> </w:t>
+      </w:r>
+      <w:r>
+        <w:t xml:space="preserve">собственным </w:t>
+      </w:r>
+      <w:r>
+        <w:t>источником питания</w:t>
+      </w:r>
+      <w:r>
+        <w:t>)</w:t>
+      </w:r>
+      <w:r>
+        <w:t>, так</w:t>
+      </w:r>
+      <w:r>
+        <w:t xml:space="preserve"> </w:t>
+      </w:r>
+      <w:r>
+        <w:t>и</w:t>
+      </w:r>
+      <w:r>
+        <w:t xml:space="preserve"> </w:t>
+      </w:r>
+      <w:r>
+        <w:t>пассивны</w:t>
+      </w:r>
+      <w:r>
+        <w:t>ми</w:t>
+      </w:r>
+      <w:r>
+        <w:t xml:space="preserve"> </w:t>
+      </w:r>
+      <w:r>
+        <w:t xml:space="preserve">(им не </w:t>
+      </w:r>
+      <w:r>
+        <w:t>требуется источник питания</w:t>
+      </w:r>
+      <w:r>
+        <w:t>)</w:t>
+      </w:r>
+      <w:r>
+        <w:t>. И</w:t>
+      </w:r>
+      <w:r>
+        <w:t xml:space="preserve"> </w:t>
+      </w:r>
+      <w:r>
+        <w:t>те, и</w:t>
+      </w:r>
+      <w:r>
+        <w:t xml:space="preserve"> </w:t>
+      </w:r>
+      <w:r>
+        <w:t>другие позволяют считывателям</w:t>
+      </w:r>
+      <w:r>
+        <w:t xml:space="preserve"> автоматически получать сигнал и</w:t>
+      </w:r>
+      <w:r>
+        <w:t xml:space="preserve"> данные</w:t>
+      </w:r>
+      <w:r>
+        <w:t xml:space="preserve"> с меток</w:t>
+      </w:r>
+      <w:r>
+        <w:t xml:space="preserve">. </w:t>
+      </w:r>
+      <w:r>
+        <w:t>При этом метка должна находиться не дальше определенного допустимого расстояния.</w:t>
+      </w:r>
+    </w:p>
+    <w:p>
+      <w:pPr>
+        <w:ind w:firstLine="708"/>
+      </w:pPr>
+      <w:r>
+        <w:t>Пассивные радиочастотные метки особенно востребованы благодаря низкой стоимости, долговечности и отсутствию необходимости в постоянном электропитании, они получают питание от ближайшего считывателя.</w:t>
+      </w:r>
+      <w:r>
+        <w:t xml:space="preserve"> Они могут быть встроены в наклейки для удобства использования или имплантированы под кожу (например, продукт </w:t>
       </w:r>
       <w:proofErr w:type="spellStart"/>
       <w:r>
-        <w:t>Грингард</w:t>
+        <w:rPr>
+          <w:lang w:val="en-US"/>
+        </w:rPr>
+        <w:t>VeriChip</w:t>
       </w:r>
       <w:proofErr w:type="spellEnd"/>
       <w:r>
-        <w:t xml:space="preserve"> (</w:t>
-      </w:r>
-      <w:proofErr w:type="spellStart"/>
-      <w:r>
-        <w:t>Samuel</w:t>
-      </w:r>
-      <w:proofErr w:type="spellEnd"/>
-      <w:r>
-        <w:t xml:space="preserve"> </w:t>
-      </w:r>
-      <w:proofErr w:type="spellStart"/>
-      <w:r>
-        <w:t>Greengard</w:t>
-      </w:r>
-      <w:proofErr w:type="spellEnd"/>
-      <w:r>
-        <w:t xml:space="preserve">) </w:t>
-      </w:r>
-      <w:r>
-        <w:t>–</w:t>
-      </w:r>
-      <w:r>
-        <w:t xml:space="preserve"> </w:t>
-      </w:r>
-      <w:r>
-        <w:t xml:space="preserve">журналист, специализируется на новых технологиях. </w:t>
-      </w:r>
-      <w:r>
-        <w:t> </w:t>
-      </w:r>
-      <w:r>
-        <w:t>Д</w:t>
-      </w:r>
-      <w:r>
-        <w:t>иректор по маркетингу во многих технологических и бизнес-изданиях, бывший президент Американского общества журналистов.</w:t>
-      </w:r>
-      <w:r>
-        <w:t xml:space="preserve"> В области </w:t>
-      </w:r>
-      <w:r>
-        <w:rPr>
-          <w:lang w:val="en-US"/>
-        </w:rPr>
-        <w:t>IoT</w:t>
-      </w:r>
-      <w:r>
-        <w:t xml:space="preserve"> </w:t>
-      </w:r>
-      <w:r>
-        <w:t xml:space="preserve">известен главным образом книгой </w:t>
-      </w:r>
-      <w:r>
-        <w:t>«</w:t>
-      </w:r>
-      <w:r>
-        <w:t>Интернет вещей: будущее уже здесь (</w:t>
-      </w:r>
-      <w:r>
-        <w:rPr>
-          <w:lang w:val="en-US"/>
-        </w:rPr>
-        <w:t>The</w:t>
-      </w:r>
-      <w:r>
-        <w:t xml:space="preserve"> </w:t>
-      </w:r>
-      <w:r>
-        <w:rPr>
-          <w:lang w:val="en-US"/>
-        </w:rPr>
-        <w:t>Internet</w:t>
-      </w:r>
-      <w:r>
-        <w:t xml:space="preserve"> </w:t>
-      </w:r>
-      <w:r>
-        <w:rPr>
-          <w:lang w:val="en-US"/>
-        </w:rPr>
-        <w:t>of</w:t>
-      </w:r>
-      <w:r>
-        <w:t xml:space="preserve"> </w:t>
-      </w:r>
-      <w:r>
-        <w:rPr>
-          <w:lang w:val="en-US"/>
-        </w:rPr>
-        <w:t>Things</w:t>
-      </w:r>
-      <w:r>
-        <w:t>)</w:t>
-      </w:r>
-      <w:r>
-        <w:t>»</w:t>
+        <w:rPr>
+          <w:rStyle w:val="a6"/>
+          <w:lang w:val="en-US"/>
+        </w:rPr>
+        <w:footnoteReference w:id="1"/>
+      </w:r>
+      <w:r>
+        <w:t>).</w:t>
+      </w:r>
+      <w:r>
+        <w:t xml:space="preserve"> Стоимость определяется мощностью</w:t>
+      </w:r>
+      <w:r>
+        <w:t xml:space="preserve"> считывающего</w:t>
+      </w:r>
+      <w:r>
+        <w:t xml:space="preserve"> устройства. Чем больше его мощность, тем меньше </w:t>
+      </w:r>
+      <w:r>
+        <w:t>требования к</w:t>
+      </w:r>
+      <w:r>
+        <w:t xml:space="preserve"> размер</w:t>
+      </w:r>
+      <w:r>
+        <w:t>у</w:t>
+      </w:r>
+      <w:r>
+        <w:t xml:space="preserve"> </w:t>
+      </w:r>
+      <w:r>
+        <w:t xml:space="preserve">и </w:t>
+      </w:r>
+      <w:r>
+        <w:t>качеству</w:t>
+      </w:r>
+      <w:r>
+        <w:t xml:space="preserve"> метки</w:t>
+      </w:r>
+      <w:r>
+        <w:t>, что, в свою очередь, определяет более низкую стоимость</w:t>
+      </w:r>
+      <w:r>
+        <w:rPr>
+          <w:rStyle w:val="a6"/>
+        </w:rPr>
+        <w:footnoteReference w:id="2"/>
+      </w:r>
+      <w:r>
+        <w:t>. Уже в 2004 году некоторые метки стоили всего 5 центов</w:t>
+      </w:r>
+      <w:r>
+        <w:rPr>
+          <w:rStyle w:val="a6"/>
+        </w:rPr>
+        <w:footnoteReference w:id="3"/>
       </w:r>
       <w:r>
         <w:t>.</w:t>
       </w:r>
-      <w:r>
-        <w:t xml:space="preserve"> Далее приводятся</w:t>
-      </w:r>
-      <w:r>
-        <w:t xml:space="preserve"> </w:t>
-      </w:r>
-      <w:r>
-        <w:t>избранные</w:t>
-      </w:r>
-      <w:r>
-        <w:t xml:space="preserve"> положения этой работы.</w:t>
-      </w:r>
     </w:p>
     <w:p>
       <w:pPr>
         <w:ind w:firstLine="708"/>
       </w:pPr>
       <w:r>
-        <w:t>Подключаемые устройства – устройства, которые обмениваются данными по обычному интернет-соединению и получают дополнительные преимущества при подключении, например, через закрытую или частную сеть. Подключаемые устройства необязательно подсоединяются именно к Интернету вещей, но это происходит все чаще. Кроме того, подключаемость распространяется все дальше и дальше, выходя за пределы компьютеров, проникая во все уголки и закоулки мира.</w:t>
+        <w:t>Промышленный Интернет – оборудование и аппаратура, оборудованные датчиками.</w:t>
+      </w:r>
+      <w:r>
+        <w:t xml:space="preserve"> Датчики позволяют получать данные с самых различных устройств унифицированным образом</w:t>
+      </w:r>
+      <w:r>
+        <w:t>.</w:t>
+      </w:r>
+      <w:r>
+        <w:t xml:space="preserve"> Затем данные со считывающих устройств могут быть собраны и централизованно обработаны. </w:t>
       </w:r>
     </w:p>
     <w:p>
@@ -2486,31 +2769,7 @@
         <w:ind w:firstLine="708"/>
       </w:pPr>
       <w:r>
-        <w:t>Радиочастотная идентификация (RFID) – это основной инструмент, который позволяет устройствам стать подключаемыми. Эта технология основана на микросхемах, которые собирают информацию c датчиков, встроенных в машины или чипы, находящиеся на устройстве или внутри него. Для радиочастотной идентификации используются как «активные» метки с источником питания, так и «пассивные» метки, которым не требуется батарейка или иной источник питания. И те, и другие позволяют расположенным неподалеку считывателям собирать данные и обмениваться ими с компьютерами. Когда радиочастотный чип находится в радиусе действия считывателя, он автоматически посылает сигнал и данные.</w:t>
-      </w:r>
-    </w:p>
-    <w:p>
-      <w:pPr>
-        <w:ind w:firstLine="708"/>
-      </w:pPr>
-      <w:r>
-        <w:t>Пассивные радиочастотные метки особенно востребованы благодаря низкой стоимости, долговечности и отсутствию необходимости в постоянном электропитании, они получают питание от ближайшего считывателя.</w:t>
-      </w:r>
-    </w:p>
-    <w:p>
-      <w:pPr>
-        <w:ind w:firstLine="708"/>
-      </w:pPr>
-      <w:r>
-        <w:t>Промышленный Интернет – оборудование и аппаратура, оборудованные датчиками, которые делают их «умными». Эти устройства часто служат в качестве инженерной системы или IT-основы Интернета вещей. Например, промышленное оборудование или грузовик службы доставки могут транслировать данные с помощью Интернета вещей. В сфере промышленного Интернета обмен данными обычно осуществляется тремя разными способами: машина – машина (М – М), человек – машина (Ч – М) и машина – смартфон (М – С) (или другое устройство, например, планшет).</w:t>
-      </w:r>
-    </w:p>
-    <w:p>
-      <w:pPr>
-        <w:ind w:firstLine="708"/>
-      </w:pPr>
-      <w:r>
-        <w:t xml:space="preserve">Таким образом, возможность сделать большинство устройств подключаемыми позволяет человеку централизованно (в смысле единого канала, Интернета) управлять практически всей техникой. В результате возникает </w:t>
+        <w:t xml:space="preserve">Таким образом, возможность сделать большинство устройств подключаемыми позволяет централизованно (в смысле единого канала, Интернета) управлять практически всей техникой. В результате возникает </w:t>
       </w:r>
       <w:r>
         <w:rPr>
@@ -2528,18 +2787,13 @@
       </w:r>
       <w:proofErr w:type="spellEnd"/>
       <w:r>
-        <w:t xml:space="preserve"> </w:t>
-      </w:r>
-      <w:proofErr w:type="spellStart"/>
-      <w:r>
-        <w:t>Systems</w:t>
-      </w:r>
-      <w:proofErr w:type="spellEnd"/>
-      <w:r>
         <w:t>).</w:t>
       </w:r>
       <w:r>
-        <w:t xml:space="preserve"> Интернет всего позволяет значительно увеличить автоматизацию труда за счет упрощения взаимодействия отдельных устройств, модулей и систем.</w:t>
+        <w:t xml:space="preserve"> Интернет всего позволяет значительно увеличить автоматизацию за счет упрощения взаимодействия отдельных устройств, модулей и систем.</w:t>
+      </w:r>
+      <w:r>
+        <w:t xml:space="preserve"> В конечном счете это повышает управляемость системой и, если необходимо, целым кластером систем.</w:t>
       </w:r>
     </w:p>
     <w:p>
@@ -2552,6 +2806,7 @@
           <w:szCs w:val="24"/>
           <w:lang w:eastAsia="ru-RU"/>
         </w:rPr>
+        <w:lastRenderedPageBreak/>
         <w:t>В книге у</w:t>
       </w:r>
       <w:r>
@@ -2563,14 +2818,34 @@
         <w:t xml:space="preserve">поминается «парадокс автоматизации»: </w:t>
       </w:r>
       <w:r>
-        <w:t>по мере того развития автоматизированных систем вероятность аварии или сбоя снижается, однако степень тяжести потенциальной опасности во много раз повышается.</w:t>
-      </w:r>
-      <w:r>
-        <w:t xml:space="preserve"> Это создает </w:t>
-      </w:r>
-      <w:r>
-        <w:lastRenderedPageBreak/>
-        <w:t>дополнительные требования к персоналу и пользователям таких систем.</w:t>
+        <w:t>по</w:t>
+      </w:r>
+      <w:r>
+        <w:t xml:space="preserve"> </w:t>
+      </w:r>
+      <w:r>
+        <w:t>мере развития</w:t>
+      </w:r>
+      <w:r>
+        <w:t xml:space="preserve"> </w:t>
+      </w:r>
+      <w:r>
+        <w:t>автоматизированных систем вероятность аварии или</w:t>
+      </w:r>
+      <w:r>
+        <w:t xml:space="preserve"> </w:t>
+      </w:r>
+      <w:r>
+        <w:t>сбоя снижается, однако степень тяжести потенциальной опасности во</w:t>
+      </w:r>
+      <w:r>
+        <w:t xml:space="preserve"> </w:t>
+      </w:r>
+      <w:r>
+        <w:t>много раз повышается.</w:t>
+      </w:r>
+      <w:r>
+        <w:t xml:space="preserve"> Это создает дополнительные требования к персоналу и пользователям таких систем.</w:t>
       </w:r>
       <w:r>
         <w:t xml:space="preserve"> Кроме того, возникает психологический эффект расслабления, когда человек целиком полагается на технику.</w:t>
@@ -2581,7 +2856,94 @@
         <w:ind w:firstLine="708"/>
       </w:pPr>
       <w:r>
-        <w:t>Автор отмечает дилемму, стоящую перед разработчиками. Создание функциональных интерфейсов и средств управления делают устройства удобнее, но также делают их мишенью для атак. Но при этом, если возможности управлять устройством у пользователя нет, он не сможет обнаружить неисправность до тех пор, пока проблема или взлом не проявятся сами, причинив немалый ущерб. Следовательно, разработчики и производители должны находить новые креативные способы обеспечения безопасности.</w:t>
+        <w:t>Автор отмечает дилемму, стоящую перед разработчиками. Создание функциональных интерфейсов и</w:t>
+      </w:r>
+      <w:r>
+        <w:t xml:space="preserve"> </w:t>
+      </w:r>
+      <w:r>
+        <w:t xml:space="preserve">средств управления делают устройства </w:t>
+      </w:r>
+      <w:r>
+        <w:t xml:space="preserve">(и, если посмотреть шире, системы) </w:t>
+      </w:r>
+      <w:r>
+        <w:t>удобнее, но</w:t>
+      </w:r>
+      <w:r>
+        <w:t xml:space="preserve"> </w:t>
+      </w:r>
+      <w:r>
+        <w:t>также делают их мишенью для</w:t>
+      </w:r>
+      <w:r>
+        <w:t xml:space="preserve"> </w:t>
+      </w:r>
+      <w:r>
+        <w:t>атак.</w:t>
+      </w:r>
+      <w:r>
+        <w:t xml:space="preserve"> И</w:t>
+      </w:r>
+      <w:r>
+        <w:t xml:space="preserve"> если </w:t>
+      </w:r>
+      <w:r>
+        <w:t>прямого доступа к управлению отдельными модулями</w:t>
+      </w:r>
+      <w:r>
+        <w:t xml:space="preserve"> нет</w:t>
+      </w:r>
+      <w:r>
+        <w:t xml:space="preserve"> (или нет соответствующих навыков у пользователя или обслуживающего персонала)</w:t>
+      </w:r>
+      <w:r>
+        <w:t xml:space="preserve">, неисправность </w:t>
+      </w:r>
+      <w:r>
+        <w:t xml:space="preserve">или уязвимость не могут быть обнаружены </w:t>
+      </w:r>
+      <w:r>
+        <w:t>до</w:t>
+      </w:r>
+      <w:r>
+        <w:t xml:space="preserve"> </w:t>
+      </w:r>
+      <w:r>
+        <w:t>тех пор, пока проблема не</w:t>
+      </w:r>
+      <w:r>
+        <w:t xml:space="preserve"> </w:t>
+      </w:r>
+      <w:r>
+        <w:t>прояв</w:t>
+      </w:r>
+      <w:r>
+        <w:t>и</w:t>
+      </w:r>
+      <w:r>
+        <w:t>тся сам</w:t>
+      </w:r>
+      <w:r>
+        <w:t>а</w:t>
+      </w:r>
+      <w:r>
+        <w:t>, причинив немалый ущерб. Следовательно, разработчики и</w:t>
+      </w:r>
+      <w:r>
+        <w:t xml:space="preserve"> </w:t>
+      </w:r>
+      <w:r>
+        <w:t>производители должны находить новые способы обеспечения безопасности</w:t>
+      </w:r>
+      <w:r>
+        <w:t xml:space="preserve"> как системы в целом, так и отдельных модулей</w:t>
+      </w:r>
+      <w:r>
+        <w:t>.</w:t>
+      </w:r>
+      <w:r>
+        <w:t xml:space="preserve"> При этом система защиты должна иметь максимально простой интерфейс управления или, еще лучше, вовсе не требовать управления.</w:t>
       </w:r>
     </w:p>
     <w:p>
@@ -2593,15 +2955,19 @@
         </w:numPr>
       </w:pPr>
       <w:r>
-        <w:t>«</w:t>
-      </w:r>
-      <w:proofErr w:type="spellStart"/>
-      <w:r>
-        <w:t>Пакистанскаая</w:t>
-      </w:r>
-      <w:proofErr w:type="spellEnd"/>
-      <w:r>
-        <w:t xml:space="preserve"> группа»</w:t>
+        <w:t xml:space="preserve">Уровневая модель </w:t>
+      </w:r>
+      <w:r>
+        <w:rPr>
+          <w:lang w:val="en-US"/>
+        </w:rPr>
+        <w:t>IoT</w:t>
+      </w:r>
+      <w:r>
+        <w:t xml:space="preserve"> </w:t>
+      </w:r>
+      <w:r>
+        <w:t>и проблемы безопасности</w:t>
       </w:r>
     </w:p>
     <w:p>
@@ -2612,7 +2978,10 @@
         <w:t xml:space="preserve">Стоит упомянуть </w:t>
       </w:r>
       <w:r>
-        <w:t>качественную работу</w:t>
+        <w:t>добротную</w:t>
+      </w:r>
+      <w:r>
+        <w:t xml:space="preserve"> работу</w:t>
       </w:r>
       <w:r>
         <w:t xml:space="preserve"> </w:t>
@@ -2649,6 +3018,9 @@
       </w:r>
       <w:r>
         <w:t xml:space="preserve"> архитектуры, а также актуальных проблем безопасности.</w:t>
+      </w:r>
+      <w:r>
+        <w:t xml:space="preserve"> Этот раздел написан по материалам данной работы.</w:t>
       </w:r>
     </w:p>
     <w:p>
@@ -3198,7 +3570,26 @@
         <w:t xml:space="preserve"> идентификация «вещей» и сбор поставляемых ими данных.</w:t>
       </w:r>
       <w:r>
-        <w:t xml:space="preserve"> Данные могут быть самыми разными, в зависимости от конкретной области применения: местоположение, температура, вибрация и другие. Этот уровень зачастую является основной целью злоумышленников. Основные атаки:</w:t>
+        <w:t xml:space="preserve"> Данные могут быть самыми разными, в зависимости от конкретной области применения: местоположение, температура, вибрация и другие. Этот </w:t>
+      </w:r>
+      <w:r>
+        <w:lastRenderedPageBreak/>
+        <w:t xml:space="preserve">уровень зачастую является основной целью злоумышленников. </w:t>
+      </w:r>
+      <w:r>
+        <w:t>См, например, статью</w:t>
+      </w:r>
+      <w:r>
+        <w:rPr>
+          <w:rStyle w:val="a6"/>
+        </w:rPr>
+        <w:footnoteReference w:id="4"/>
+      </w:r>
+      <w:r>
+        <w:t xml:space="preserve"> </w:t>
+      </w:r>
+      <w:r>
+        <w:t>Основные атаки:</w:t>
       </w:r>
     </w:p>
     <w:p>
@@ -3278,7 +3669,6 @@
         </w:numPr>
       </w:pPr>
       <w:r>
-        <w:lastRenderedPageBreak/>
         <w:t xml:space="preserve">Введение фальшивого узла </w:t>
       </w:r>
       <w:r>
@@ -3354,6 +3744,9 @@
         <w:t xml:space="preserve"> (</w:t>
       </w:r>
       <w:r>
+        <w:t xml:space="preserve">атака повторением пакетов, </w:t>
+      </w:r>
+      <w:r>
         <w:rPr>
           <w:lang w:val="en-US"/>
         </w:rPr>
@@ -3397,6 +3790,12 @@
       </w:r>
       <w:r>
         <w:t>злоумышленник собирает информацию, передаваемую от отправителя к получателю, и фиксирует реакцию получателя. После чего позднее отправляет такую же информацию с целью заставить получателя выполнить желаемые действия.</w:t>
+      </w:r>
+      <w:r>
+        <w:t xml:space="preserve"> </w:t>
+      </w:r>
+      <w:r>
+        <w:t>Эта атака весьма</w:t>
       </w:r>
     </w:p>
     <w:p>
@@ -3653,7 +4052,11 @@
         <w:t xml:space="preserve"> </w:t>
       </w:r>
       <w:r>
-        <w:t>внедрение фрагментов кода, использующих уязвимости в системе безопасности, в приложении или в аппаратном обеспечении. Целью атаки является получение над контролем системы и кража информации, также возможно нарушение функционирования системы.</w:t>
+        <w:t xml:space="preserve">внедрение фрагментов кода, использующих уязвимости в системе безопасности, в приложении или в аппаратном обеспечении. Целью атаки является получение над контролем системы и </w:t>
+      </w:r>
+      <w:r>
+        <w:lastRenderedPageBreak/>
+        <w:t>кража информации, также возможно нарушение функционирования системы.</w:t>
       </w:r>
     </w:p>
     <w:p>
@@ -3786,7 +4189,6 @@
         </w:numPr>
       </w:pPr>
       <w:r>
-        <w:lastRenderedPageBreak/>
         <w:t xml:space="preserve">Атаки на данные – в случае большого количества пользователей, в некоторых случаях данные могут передаваться в слабо защищенном виде, что может быть </w:t>
       </w:r>
       <w:r>
@@ -4171,6 +4573,7 @@
         </w:numPr>
       </w:pPr>
       <w:r>
+        <w:lastRenderedPageBreak/>
         <w:t>Атака</w:t>
       </w:r>
       <w:r>
@@ -4316,6 +4719,392 @@
       <w:r>
         <w:continuationSeparator/>
       </w:r>
+    </w:p>
+  </w:footnote>
+  <w:footnote w:id="1">
+    <w:p>
+      <w:pPr>
+        <w:pStyle w:val="a4"/>
+      </w:pPr>
+      <w:r>
+        <w:rPr>
+          <w:rStyle w:val="a6"/>
+        </w:rPr>
+        <w:footnoteRef/>
+      </w:r>
+      <w:r>
+        <w:t xml:space="preserve"> </w:t>
+      </w:r>
+      <w:hyperlink r:id="rId1" w:history="1">
+        <w:r>
+          <w:rPr>
+            <w:rStyle w:val="a7"/>
+          </w:rPr>
+          <w:t>https://www.webcitation.org/5wa3VneDo?url=http://www.spychips.com/press-releases/mexican-implant-correction.html</w:t>
+        </w:r>
+      </w:hyperlink>
+    </w:p>
+  </w:footnote>
+  <w:footnote w:id="2">
+    <w:p>
+      <w:pPr>
+        <w:pStyle w:val="a4"/>
+      </w:pPr>
+      <w:r>
+        <w:rPr>
+          <w:rStyle w:val="a6"/>
+        </w:rPr>
+        <w:footnoteRef/>
+      </w:r>
+      <w:r>
+        <w:t xml:space="preserve"> </w:t>
+      </w:r>
+      <w:proofErr w:type="spellStart"/>
+      <w:r>
+        <w:rPr>
+          <w:rFonts w:ascii="Arial" w:hAnsi="Arial" w:cs="Arial"/>
+          <w:i/>
+          <w:iCs/>
+          <w:color w:val="222222"/>
+          <w:shd w:val="clear" w:color="auto" w:fill="FFFFFF"/>
+        </w:rPr>
+        <w:t>Маниш</w:t>
+      </w:r>
+      <w:proofErr w:type="spellEnd"/>
+      <w:r>
+        <w:rPr>
+          <w:rFonts w:ascii="Arial" w:hAnsi="Arial" w:cs="Arial"/>
+          <w:i/>
+          <w:iCs/>
+          <w:color w:val="222222"/>
+          <w:shd w:val="clear" w:color="auto" w:fill="FFFFFF"/>
+        </w:rPr>
+        <w:t xml:space="preserve"> </w:t>
+      </w:r>
+      <w:proofErr w:type="spellStart"/>
+      <w:r>
+        <w:rPr>
+          <w:rFonts w:ascii="Arial" w:hAnsi="Arial" w:cs="Arial"/>
+          <w:i/>
+          <w:iCs/>
+          <w:color w:val="222222"/>
+          <w:shd w:val="clear" w:color="auto" w:fill="FFFFFF"/>
+        </w:rPr>
+        <w:t>Бхуптани</w:t>
+      </w:r>
+      <w:proofErr w:type="spellEnd"/>
+      <w:r>
+        <w:rPr>
+          <w:rFonts w:ascii="Arial" w:hAnsi="Arial" w:cs="Arial"/>
+          <w:i/>
+          <w:iCs/>
+          <w:color w:val="222222"/>
+          <w:shd w:val="clear" w:color="auto" w:fill="FFFFFF"/>
+        </w:rPr>
+        <w:t xml:space="preserve">, </w:t>
+      </w:r>
+      <w:proofErr w:type="spellStart"/>
+      <w:r>
+        <w:rPr>
+          <w:rFonts w:ascii="Arial" w:hAnsi="Arial" w:cs="Arial"/>
+          <w:i/>
+          <w:iCs/>
+          <w:color w:val="222222"/>
+          <w:shd w:val="clear" w:color="auto" w:fill="FFFFFF"/>
+        </w:rPr>
+        <w:t>Шахрам</w:t>
+      </w:r>
+      <w:proofErr w:type="spellEnd"/>
+      <w:r>
+        <w:rPr>
+          <w:rFonts w:ascii="Arial" w:hAnsi="Arial" w:cs="Arial"/>
+          <w:i/>
+          <w:iCs/>
+          <w:color w:val="222222"/>
+          <w:shd w:val="clear" w:color="auto" w:fill="FFFFFF"/>
+        </w:rPr>
+        <w:t xml:space="preserve"> </w:t>
+      </w:r>
+      <w:proofErr w:type="spellStart"/>
+      <w:r>
+        <w:rPr>
+          <w:rFonts w:ascii="Arial" w:hAnsi="Arial" w:cs="Arial"/>
+          <w:i/>
+          <w:iCs/>
+          <w:color w:val="222222"/>
+          <w:shd w:val="clear" w:color="auto" w:fill="FFFFFF"/>
+        </w:rPr>
+        <w:t>Морадпур</w:t>
+      </w:r>
+      <w:proofErr w:type="spellEnd"/>
+      <w:r>
+        <w:rPr>
+          <w:rFonts w:ascii="Arial" w:hAnsi="Arial" w:cs="Arial"/>
+          <w:i/>
+          <w:iCs/>
+          <w:color w:val="222222"/>
+          <w:shd w:val="clear" w:color="auto" w:fill="FFFFFF"/>
+        </w:rPr>
+        <w:t>.</w:t>
+      </w:r>
+      <w:r>
+        <w:rPr>
+          <w:rFonts w:ascii="Arial" w:hAnsi="Arial" w:cs="Arial"/>
+          <w:color w:val="222222"/>
+          <w:shd w:val="clear" w:color="auto" w:fill="FFFFFF"/>
+        </w:rPr>
+        <w:t xml:space="preserve"> RFID-технологии на службе вашего бизнеса = RFID </w:t>
+      </w:r>
+      <w:proofErr w:type="spellStart"/>
+      <w:r>
+        <w:rPr>
+          <w:rFonts w:ascii="Arial" w:hAnsi="Arial" w:cs="Arial"/>
+          <w:color w:val="222222"/>
+          <w:shd w:val="clear" w:color="auto" w:fill="FFFFFF"/>
+        </w:rPr>
+        <w:t>Field</w:t>
+      </w:r>
+      <w:proofErr w:type="spellEnd"/>
+      <w:r>
+        <w:rPr>
+          <w:rFonts w:ascii="Arial" w:hAnsi="Arial" w:cs="Arial"/>
+          <w:color w:val="222222"/>
+          <w:shd w:val="clear" w:color="auto" w:fill="FFFFFF"/>
+        </w:rPr>
+        <w:t xml:space="preserve"> </w:t>
+      </w:r>
+      <w:proofErr w:type="spellStart"/>
+      <w:r>
+        <w:rPr>
+          <w:rFonts w:ascii="Arial" w:hAnsi="Arial" w:cs="Arial"/>
+          <w:color w:val="222222"/>
+          <w:shd w:val="clear" w:color="auto" w:fill="FFFFFF"/>
+        </w:rPr>
+        <w:t>Guide</w:t>
+      </w:r>
+      <w:proofErr w:type="spellEnd"/>
+      <w:r>
+        <w:rPr>
+          <w:rFonts w:ascii="Arial" w:hAnsi="Arial" w:cs="Arial"/>
+          <w:color w:val="222222"/>
+          <w:shd w:val="clear" w:color="auto" w:fill="FFFFFF"/>
+        </w:rPr>
+        <w:t xml:space="preserve">: </w:t>
+      </w:r>
+      <w:proofErr w:type="spellStart"/>
+      <w:r>
+        <w:rPr>
+          <w:rFonts w:ascii="Arial" w:hAnsi="Arial" w:cs="Arial"/>
+          <w:color w:val="222222"/>
+          <w:shd w:val="clear" w:color="auto" w:fill="FFFFFF"/>
+        </w:rPr>
+        <w:t>Deploying</w:t>
+      </w:r>
+      <w:proofErr w:type="spellEnd"/>
+      <w:r>
+        <w:rPr>
+          <w:rFonts w:ascii="Arial" w:hAnsi="Arial" w:cs="Arial"/>
+          <w:color w:val="222222"/>
+          <w:shd w:val="clear" w:color="auto" w:fill="FFFFFF"/>
+        </w:rPr>
+        <w:t xml:space="preserve"> </w:t>
+      </w:r>
+      <w:proofErr w:type="spellStart"/>
+      <w:r>
+        <w:rPr>
+          <w:rFonts w:ascii="Arial" w:hAnsi="Arial" w:cs="Arial"/>
+          <w:color w:val="222222"/>
+          <w:shd w:val="clear" w:color="auto" w:fill="FFFFFF"/>
+        </w:rPr>
+        <w:t>Radio</w:t>
+      </w:r>
+      <w:proofErr w:type="spellEnd"/>
+      <w:r>
+        <w:rPr>
+          <w:rFonts w:ascii="Arial" w:hAnsi="Arial" w:cs="Arial"/>
+          <w:color w:val="222222"/>
+          <w:shd w:val="clear" w:color="auto" w:fill="FFFFFF"/>
+        </w:rPr>
+        <w:t xml:space="preserve"> </w:t>
+      </w:r>
+      <w:proofErr w:type="spellStart"/>
+      <w:r>
+        <w:rPr>
+          <w:rFonts w:ascii="Arial" w:hAnsi="Arial" w:cs="Arial"/>
+          <w:color w:val="222222"/>
+          <w:shd w:val="clear" w:color="auto" w:fill="FFFFFF"/>
+        </w:rPr>
+        <w:t>Frequency</w:t>
+      </w:r>
+      <w:proofErr w:type="spellEnd"/>
+      <w:r>
+        <w:rPr>
+          <w:rFonts w:ascii="Arial" w:hAnsi="Arial" w:cs="Arial"/>
+          <w:color w:val="222222"/>
+          <w:shd w:val="clear" w:color="auto" w:fill="FFFFFF"/>
+        </w:rPr>
+        <w:t xml:space="preserve"> </w:t>
+      </w:r>
+      <w:proofErr w:type="spellStart"/>
+      <w:r>
+        <w:rPr>
+          <w:rFonts w:ascii="Arial" w:hAnsi="Arial" w:cs="Arial"/>
+          <w:color w:val="222222"/>
+          <w:shd w:val="clear" w:color="auto" w:fill="FFFFFF"/>
+        </w:rPr>
+        <w:t>Identification</w:t>
+      </w:r>
+      <w:proofErr w:type="spellEnd"/>
+      <w:r>
+        <w:rPr>
+          <w:rFonts w:ascii="Arial" w:hAnsi="Arial" w:cs="Arial"/>
+          <w:color w:val="222222"/>
+          <w:shd w:val="clear" w:color="auto" w:fill="FFFFFF"/>
+        </w:rPr>
+        <w:t xml:space="preserve"> </w:t>
+      </w:r>
+      <w:proofErr w:type="spellStart"/>
+      <w:r>
+        <w:rPr>
+          <w:rFonts w:ascii="Arial" w:hAnsi="Arial" w:cs="Arial"/>
+          <w:color w:val="222222"/>
+          <w:shd w:val="clear" w:color="auto" w:fill="FFFFFF"/>
+        </w:rPr>
+        <w:t>Systems</w:t>
+      </w:r>
+      <w:proofErr w:type="spellEnd"/>
+      <w:r>
+        <w:rPr>
+          <w:rFonts w:ascii="Arial" w:hAnsi="Arial" w:cs="Arial"/>
+          <w:color w:val="222222"/>
+          <w:shd w:val="clear" w:color="auto" w:fill="FFFFFF"/>
+        </w:rPr>
+        <w:t xml:space="preserve"> / Троицкий </w:t>
+      </w:r>
+      <w:proofErr w:type="gramStart"/>
+      <w:r>
+        <w:rPr>
+          <w:rFonts w:ascii="Arial" w:hAnsi="Arial" w:cs="Arial"/>
+          <w:color w:val="222222"/>
+          <w:shd w:val="clear" w:color="auto" w:fill="FFFFFF"/>
+        </w:rPr>
+        <w:t>Н..</w:t>
+      </w:r>
+      <w:proofErr w:type="gramEnd"/>
+      <w:r>
+        <w:rPr>
+          <w:rFonts w:ascii="Arial" w:hAnsi="Arial" w:cs="Arial"/>
+          <w:color w:val="222222"/>
+          <w:shd w:val="clear" w:color="auto" w:fill="FFFFFF"/>
+        </w:rPr>
+        <w:t> — Москва: </w:t>
+      </w:r>
+      <w:hyperlink r:id="rId2" w:tooltip="Альпина Паблишер (издательство)" w:history="1">
+        <w:r>
+          <w:rPr>
+            <w:rStyle w:val="a7"/>
+            <w:rFonts w:ascii="Arial" w:hAnsi="Arial" w:cs="Arial"/>
+            <w:color w:val="0B0080"/>
+            <w:shd w:val="clear" w:color="auto" w:fill="FFFFFF"/>
+          </w:rPr>
+          <w:t xml:space="preserve">«Альпина </w:t>
+        </w:r>
+        <w:proofErr w:type="spellStart"/>
+        <w:r>
+          <w:rPr>
+            <w:rStyle w:val="a7"/>
+            <w:rFonts w:ascii="Arial" w:hAnsi="Arial" w:cs="Arial"/>
+            <w:color w:val="0B0080"/>
+            <w:shd w:val="clear" w:color="auto" w:fill="FFFFFF"/>
+          </w:rPr>
+          <w:t>Паблишер</w:t>
+        </w:r>
+        <w:proofErr w:type="spellEnd"/>
+        <w:r>
+          <w:rPr>
+            <w:rStyle w:val="a7"/>
+            <w:rFonts w:ascii="Arial" w:hAnsi="Arial" w:cs="Arial"/>
+            <w:color w:val="0B0080"/>
+            <w:shd w:val="clear" w:color="auto" w:fill="FFFFFF"/>
+          </w:rPr>
+          <w:t>»</w:t>
+        </w:r>
+      </w:hyperlink>
+      <w:r>
+        <w:rPr>
+          <w:rFonts w:ascii="Arial" w:hAnsi="Arial" w:cs="Arial"/>
+          <w:color w:val="222222"/>
+          <w:shd w:val="clear" w:color="auto" w:fill="FFFFFF"/>
+        </w:rPr>
+        <w:t>, 2007. — С. 70. — 290 с. — </w:t>
+      </w:r>
+      <w:hyperlink r:id="rId3" w:history="1">
+        <w:r>
+          <w:rPr>
+            <w:rStyle w:val="a7"/>
+            <w:rFonts w:ascii="Arial" w:hAnsi="Arial" w:cs="Arial"/>
+            <w:color w:val="0B0080"/>
+            <w:shd w:val="clear" w:color="auto" w:fill="FFFFFF"/>
+          </w:rPr>
+          <w:t>ISBN 5-9614-0421-8</w:t>
+        </w:r>
+      </w:hyperlink>
+      <w:r>
+        <w:rPr>
+          <w:rFonts w:ascii="Arial" w:hAnsi="Arial" w:cs="Arial"/>
+          <w:color w:val="222222"/>
+          <w:shd w:val="clear" w:color="auto" w:fill="FFFFFF"/>
+        </w:rPr>
+        <w:t>.</w:t>
+      </w:r>
+    </w:p>
+  </w:footnote>
+  <w:footnote w:id="3">
+    <w:p>
+      <w:pPr>
+        <w:pStyle w:val="a4"/>
+      </w:pPr>
+      <w:r>
+        <w:rPr>
+          <w:rStyle w:val="a6"/>
+        </w:rPr>
+        <w:footnoteRef/>
+      </w:r>
+      <w:r>
+        <w:t xml:space="preserve"> </w:t>
+      </w:r>
+      <w:hyperlink r:id="rId4" w:history="1">
+        <w:r>
+          <w:rPr>
+            <w:rStyle w:val="a7"/>
+          </w:rPr>
+          <w:t>https://www.rfidjournal.com/the-5-cent-rfid-tag</w:t>
+        </w:r>
+      </w:hyperlink>
+    </w:p>
+  </w:footnote>
+  <w:footnote w:id="4">
+    <w:p>
+      <w:pPr>
+        <w:pStyle w:val="a4"/>
+      </w:pPr>
+      <w:r>
+        <w:rPr>
+          <w:rStyle w:val="a6"/>
+        </w:rPr>
+        <w:footnoteRef/>
+      </w:r>
+      <w:r>
+        <w:t xml:space="preserve"> </w:t>
+      </w:r>
+      <w:hyperlink r:id="rId5" w:history="1">
+        <w:r>
+          <w:rPr>
+            <w:rStyle w:val="a7"/>
+          </w:rPr>
+          <w:t>https://www.researchgate.net/publication/277610922_Weaponizing_Wireless_Networks_An_Attack_Tool_for_Launching_Attacks_against_Sensor_Networks</w:t>
+        </w:r>
+      </w:hyperlink>
     </w:p>
   </w:footnote>
 </w:footnotes>
@@ -6094,6 +6883,119 @@
     </w:lvl>
   </w:abstractNum>
   <w:abstractNum w:abstractNumId="16" w15:restartNumberingAfterBreak="0">
+    <w:nsid w:val="50A3473D"/>
+    <w:multiLevelType w:val="hybridMultilevel"/>
+    <w:tmpl w:val="82A47034"/>
+    <w:lvl w:ilvl="0" w:tplc="04190001">
+      <w:start w:val="1"/>
+      <w:numFmt w:val="bullet"/>
+      <w:lvlText w:val=""/>
+      <w:lvlJc w:val="left"/>
+      <w:pPr>
+        <w:ind w:left="720" w:hanging="360"/>
+      </w:pPr>
+      <w:rPr>
+        <w:rFonts w:ascii="Symbol" w:hAnsi="Symbol" w:hint="default"/>
+      </w:rPr>
+    </w:lvl>
+    <w:lvl w:ilvl="1" w:tplc="04190003" w:tentative="1">
+      <w:start w:val="1"/>
+      <w:numFmt w:val="bullet"/>
+      <w:lvlText w:val="o"/>
+      <w:lvlJc w:val="left"/>
+      <w:pPr>
+        <w:ind w:left="1440" w:hanging="360"/>
+      </w:pPr>
+      <w:rPr>
+        <w:rFonts w:ascii="Courier New" w:hAnsi="Courier New" w:cs="Courier New" w:hint="default"/>
+      </w:rPr>
+    </w:lvl>
+    <w:lvl w:ilvl="2" w:tplc="04190005" w:tentative="1">
+      <w:start w:val="1"/>
+      <w:numFmt w:val="bullet"/>
+      <w:lvlText w:val=""/>
+      <w:lvlJc w:val="left"/>
+      <w:pPr>
+        <w:ind w:left="2160" w:hanging="360"/>
+      </w:pPr>
+      <w:rPr>
+        <w:rFonts w:ascii="Wingdings" w:hAnsi="Wingdings" w:hint="default"/>
+      </w:rPr>
+    </w:lvl>
+    <w:lvl w:ilvl="3" w:tplc="04190001" w:tentative="1">
+      <w:start w:val="1"/>
+      <w:numFmt w:val="bullet"/>
+      <w:lvlText w:val=""/>
+      <w:lvlJc w:val="left"/>
+      <w:pPr>
+        <w:ind w:left="2880" w:hanging="360"/>
+      </w:pPr>
+      <w:rPr>
+        <w:rFonts w:ascii="Symbol" w:hAnsi="Symbol" w:hint="default"/>
+      </w:rPr>
+    </w:lvl>
+    <w:lvl w:ilvl="4" w:tplc="04190003" w:tentative="1">
+      <w:start w:val="1"/>
+      <w:numFmt w:val="bullet"/>
+      <w:lvlText w:val="o"/>
+      <w:lvlJc w:val="left"/>
+      <w:pPr>
+        <w:ind w:left="3600" w:hanging="360"/>
+      </w:pPr>
+      <w:rPr>
+        <w:rFonts w:ascii="Courier New" w:hAnsi="Courier New" w:cs="Courier New" w:hint="default"/>
+      </w:rPr>
+    </w:lvl>
+    <w:lvl w:ilvl="5" w:tplc="04190005" w:tentative="1">
+      <w:start w:val="1"/>
+      <w:numFmt w:val="bullet"/>
+      <w:lvlText w:val=""/>
+      <w:lvlJc w:val="left"/>
+      <w:pPr>
+        <w:ind w:left="4320" w:hanging="360"/>
+      </w:pPr>
+      <w:rPr>
+        <w:rFonts w:ascii="Wingdings" w:hAnsi="Wingdings" w:hint="default"/>
+      </w:rPr>
+    </w:lvl>
+    <w:lvl w:ilvl="6" w:tplc="04190001" w:tentative="1">
+      <w:start w:val="1"/>
+      <w:numFmt w:val="bullet"/>
+      <w:lvlText w:val=""/>
+      <w:lvlJc w:val="left"/>
+      <w:pPr>
+        <w:ind w:left="5040" w:hanging="360"/>
+      </w:pPr>
+      <w:rPr>
+        <w:rFonts w:ascii="Symbol" w:hAnsi="Symbol" w:hint="default"/>
+      </w:rPr>
+    </w:lvl>
+    <w:lvl w:ilvl="7" w:tplc="04190003" w:tentative="1">
+      <w:start w:val="1"/>
+      <w:numFmt w:val="bullet"/>
+      <w:lvlText w:val="o"/>
+      <w:lvlJc w:val="left"/>
+      <w:pPr>
+        <w:ind w:left="5760" w:hanging="360"/>
+      </w:pPr>
+      <w:rPr>
+        <w:rFonts w:ascii="Courier New" w:hAnsi="Courier New" w:cs="Courier New" w:hint="default"/>
+      </w:rPr>
+    </w:lvl>
+    <w:lvl w:ilvl="8" w:tplc="04190005" w:tentative="1">
+      <w:start w:val="1"/>
+      <w:numFmt w:val="bullet"/>
+      <w:lvlText w:val=""/>
+      <w:lvlJc w:val="left"/>
+      <w:pPr>
+        <w:ind w:left="6480" w:hanging="360"/>
+      </w:pPr>
+      <w:rPr>
+        <w:rFonts w:ascii="Wingdings" w:hAnsi="Wingdings" w:hint="default"/>
+      </w:rPr>
+    </w:lvl>
+  </w:abstractNum>
+  <w:abstractNum w:abstractNumId="17" w15:restartNumberingAfterBreak="0">
     <w:nsid w:val="56122B69"/>
     <w:multiLevelType w:val="hybridMultilevel"/>
     <w:tmpl w:val="1166EB3E"/>
@@ -6206,7 +7108,7 @@
       </w:rPr>
     </w:lvl>
   </w:abstractNum>
-  <w:abstractNum w:abstractNumId="17" w15:restartNumberingAfterBreak="0">
+  <w:abstractNum w:abstractNumId="18" w15:restartNumberingAfterBreak="0">
     <w:nsid w:val="578E2790"/>
     <w:multiLevelType w:val="hybridMultilevel"/>
     <w:tmpl w:val="E4D2F926"/>
@@ -6319,7 +7221,7 @@
       </w:rPr>
     </w:lvl>
   </w:abstractNum>
-  <w:abstractNum w:abstractNumId="18" w15:restartNumberingAfterBreak="0">
+  <w:abstractNum w:abstractNumId="19" w15:restartNumberingAfterBreak="0">
     <w:nsid w:val="64C07669"/>
     <w:multiLevelType w:val="hybridMultilevel"/>
     <w:tmpl w:val="FC1C5582"/>
@@ -6432,7 +7334,7 @@
       </w:rPr>
     </w:lvl>
   </w:abstractNum>
-  <w:abstractNum w:abstractNumId="19" w15:restartNumberingAfterBreak="0">
+  <w:abstractNum w:abstractNumId="20" w15:restartNumberingAfterBreak="0">
     <w:nsid w:val="653A40C0"/>
     <w:multiLevelType w:val="hybridMultilevel"/>
     <w:tmpl w:val="58BA39DE"/>
@@ -6521,7 +7423,7 @@
       </w:pPr>
     </w:lvl>
   </w:abstractNum>
-  <w:abstractNum w:abstractNumId="20" w15:restartNumberingAfterBreak="0">
+  <w:abstractNum w:abstractNumId="21" w15:restartNumberingAfterBreak="0">
     <w:nsid w:val="6BD644A4"/>
     <w:multiLevelType w:val="hybridMultilevel"/>
     <w:tmpl w:val="266EA000"/>
@@ -6610,7 +7512,7 @@
       </w:pPr>
     </w:lvl>
   </w:abstractNum>
-  <w:abstractNum w:abstractNumId="21" w15:restartNumberingAfterBreak="0">
+  <w:abstractNum w:abstractNumId="22" w15:restartNumberingAfterBreak="0">
     <w:nsid w:val="6DA35867"/>
     <w:multiLevelType w:val="hybridMultilevel"/>
     <w:tmpl w:val="3C701C92"/>
@@ -6723,7 +7625,7 @@
       </w:rPr>
     </w:lvl>
   </w:abstractNum>
-  <w:abstractNum w:abstractNumId="22" w15:restartNumberingAfterBreak="0">
+  <w:abstractNum w:abstractNumId="23" w15:restartNumberingAfterBreak="0">
     <w:nsid w:val="76E27DB3"/>
     <w:multiLevelType w:val="hybridMultilevel"/>
     <w:tmpl w:val="3E164B84"/>
@@ -6836,7 +7738,7 @@
       </w:rPr>
     </w:lvl>
   </w:abstractNum>
-  <w:abstractNum w:abstractNumId="23" w15:restartNumberingAfterBreak="0">
+  <w:abstractNum w:abstractNumId="24" w15:restartNumberingAfterBreak="0">
     <w:nsid w:val="7CCB5344"/>
     <w:multiLevelType w:val="hybridMultilevel"/>
     <w:tmpl w:val="5F6E8EBE"/>
@@ -6950,10 +7852,10 @@
     </w:lvl>
   </w:abstractNum>
   <w:num w:numId="1">
-    <w:abstractNumId w:val="23"/>
+    <w:abstractNumId w:val="24"/>
   </w:num>
   <w:num w:numId="2">
-    <w:abstractNumId w:val="20"/>
+    <w:abstractNumId w:val="21"/>
   </w:num>
   <w:num w:numId="3">
     <w:abstractNumId w:val="8"/>
@@ -6962,10 +7864,10 @@
     <w:abstractNumId w:val="9"/>
   </w:num>
   <w:num w:numId="5">
-    <w:abstractNumId w:val="19"/>
+    <w:abstractNumId w:val="20"/>
   </w:num>
   <w:num w:numId="6">
-    <w:abstractNumId w:val="17"/>
+    <w:abstractNumId w:val="18"/>
   </w:num>
   <w:num w:numId="7">
     <w:abstractNumId w:val="7"/>
@@ -6974,7 +7876,7 @@
     <w:abstractNumId w:val="5"/>
   </w:num>
   <w:num w:numId="9">
-    <w:abstractNumId w:val="21"/>
+    <w:abstractNumId w:val="22"/>
   </w:num>
   <w:num w:numId="10">
     <w:abstractNumId w:val="1"/>
@@ -7004,13 +7906,13 @@
     <w:abstractNumId w:val="2"/>
   </w:num>
   <w:num w:numId="19">
-    <w:abstractNumId w:val="16"/>
+    <w:abstractNumId w:val="17"/>
   </w:num>
   <w:num w:numId="20">
     <w:abstractNumId w:val="11"/>
   </w:num>
   <w:num w:numId="21">
-    <w:abstractNumId w:val="22"/>
+    <w:abstractNumId w:val="23"/>
   </w:num>
   <w:num w:numId="22">
     <w:abstractNumId w:val="10"/>
@@ -7019,7 +7921,10 @@
     <w:abstractNumId w:val="12"/>
   </w:num>
   <w:num w:numId="24">
-    <w:abstractNumId w:val="18"/>
+    <w:abstractNumId w:val="19"/>
+  </w:num>
+  <w:num w:numId="25">
+    <w:abstractNumId w:val="16"/>
   </w:num>
 </w:numbering>
 </file>
@@ -7626,7 +8531,6 @@
     <w:name w:val="Hyperlink"/>
     <w:basedOn w:val="a0"/>
     <w:uiPriority w:val="99"/>
-    <w:semiHidden/>
     <w:unhideWhenUsed/>
     <w:rsid w:val="00703EAC"/>
     <w:rPr>
@@ -7784,6 +8688,18 @@
       <w:rFonts w:eastAsia="Times New Roman"/>
       <w:szCs w:val="24"/>
       <w:lang w:eastAsia="ru-RU"/>
+    </w:rPr>
+  </w:style>
+  <w:style w:type="character" w:styleId="ae">
+    <w:name w:val="Unresolved Mention"/>
+    <w:basedOn w:val="a0"/>
+    <w:uiPriority w:val="99"/>
+    <w:semiHidden/>
+    <w:unhideWhenUsed/>
+    <w:rsid w:val="00744119"/>
+    <w:rPr>
+      <w:color w:val="605E5C"/>
+      <w:shd w:val="clear" w:color="auto" w:fill="E1DFDD"/>
     </w:rPr>
   </w:style>
 </w:styles>
@@ -8089,7 +9005,7 @@
 </file>
 
 <file path=customXml/itemProps1.xml><?xml version="1.0" encoding="utf-8"?>
-<ds:datastoreItem xmlns:ds="http://schemas.openxmlformats.org/officeDocument/2006/customXml" ds:itemID="{E8A4CDA3-FF71-4B8F-B47A-85F9AEBF6F51}">
+<ds:datastoreItem xmlns:ds="http://schemas.openxmlformats.org/officeDocument/2006/customXml" ds:itemID="{44C3D805-9D61-476B-87F7-E41032EE9DED}">
   <ds:schemaRefs>
     <ds:schemaRef ds:uri="http://schemas.openxmlformats.org/officeDocument/2006/bibliography"/>
   </ds:schemaRefs>

</xml_diff>